<commit_message>
Added unfinished logic for Importer
</commit_message>
<xml_diff>
--- a/Development list.docx
+++ b/Development list.docx
@@ -160,7 +160,7 @@
         <w:rPr>
           <w:sz w:val="24"/>
           <w:szCs w:val="24"/>
-          <w:lang w:val="en-US"/>
+          <w:lang w:val="ru-RU"/>
         </w:rPr>
         <w:t>“</w:t>
       </w:r>
@@ -175,7 +175,7 @@
         <w:rPr>
           <w:sz w:val="24"/>
           <w:szCs w:val="24"/>
-          <w:lang w:val="en-US"/>
+          <w:lang w:val="ru-RU"/>
         </w:rPr>
         <w:t>”</w:t>
       </w:r>
@@ -234,7 +234,7 @@
         <w:rPr>
           <w:sz w:val="24"/>
           <w:szCs w:val="24"/>
-          <w:lang w:val="en-US"/>
+          <w:lang w:val="ru-RU"/>
         </w:rPr>
       </w:pPr>
       <w:r>
@@ -255,7 +255,7 @@
         <w:rPr>
           <w:sz w:val="24"/>
           <w:szCs w:val="24"/>
-          <w:lang w:val="en-US"/>
+          <w:lang w:val="ru-RU"/>
         </w:rPr>
       </w:pPr>
       <w:r>
@@ -284,7 +284,7 @@
         <w:rPr>
           <w:sz w:val="24"/>
           <w:szCs w:val="24"/>
-          <w:lang w:val="en-US"/>
+          <w:lang w:val="ru-RU"/>
         </w:rPr>
         <w:t xml:space="preserve"> </w:t>
       </w:r>
@@ -364,7 +364,7 @@
         <w:rPr>
           <w:sz w:val="24"/>
           <w:szCs w:val="24"/>
-          <w:lang w:val="en-US"/>
+          <w:lang w:val="ru-RU"/>
         </w:rPr>
       </w:pPr>
       <w:r>
@@ -378,7 +378,7 @@
         <w:rPr>
           <w:sz w:val="24"/>
           <w:szCs w:val="24"/>
-          <w:lang w:val="en-US"/>
+          <w:lang w:val="ru-RU"/>
         </w:rPr>
         <w:t>(</w:t>
       </w:r>
@@ -393,7 +393,7 @@
         <w:rPr>
           <w:sz w:val="24"/>
           <w:szCs w:val="24"/>
-          <w:lang w:val="en-US"/>
+          <w:lang w:val="ru-RU"/>
         </w:rPr>
         <w:t>)</w:t>
       </w:r>
@@ -408,7 +408,7 @@
         <w:rPr>
           <w:sz w:val="24"/>
           <w:szCs w:val="24"/>
-          <w:lang w:val="en-US"/>
+          <w:lang w:val="ru-RU"/>
         </w:rPr>
       </w:pPr>
       <w:r>
@@ -424,7 +424,31 @@
           <w:szCs w:val="24"/>
           <w:lang w:val="en-US"/>
         </w:rPr>
-        <w:t xml:space="preserve">input/output </w:t>
+        <w:t>input</w:t>
+      </w:r>
+      <w:r>
+        <w:rPr>
+          <w:sz w:val="24"/>
+          <w:szCs w:val="24"/>
+          <w:lang w:val="ru-RU"/>
+        </w:rPr>
+        <w:t>/</w:t>
+      </w:r>
+      <w:r>
+        <w:rPr>
+          <w:sz w:val="24"/>
+          <w:szCs w:val="24"/>
+          <w:lang w:val="en-US"/>
+        </w:rPr>
+        <w:t>output</w:t>
+      </w:r>
+      <w:r>
+        <w:rPr>
+          <w:sz w:val="24"/>
+          <w:szCs w:val="24"/>
+          <w:lang w:val="ru-RU"/>
+        </w:rPr>
+        <w:t xml:space="preserve"> </w:t>
       </w:r>
       <w:r>
         <w:rPr>
@@ -439,7 +463,47 @@
           <w:szCs w:val="24"/>
           <w:lang w:val="en-US"/>
         </w:rPr>
-        <w:t xml:space="preserve">JSON.NET – load </w:t>
+        <w:t>JSON</w:t>
+      </w:r>
+      <w:r>
+        <w:rPr>
+          <w:sz w:val="24"/>
+          <w:szCs w:val="24"/>
+          <w:lang w:val="ru-RU"/>
+        </w:rPr>
+        <w:t>.</w:t>
+      </w:r>
+      <w:r>
+        <w:rPr>
+          <w:sz w:val="24"/>
+          <w:szCs w:val="24"/>
+          <w:lang w:val="en-US"/>
+        </w:rPr>
+        <w:t>NET</w:t>
+      </w:r>
+      <w:r>
+        <w:rPr>
+          <w:sz w:val="24"/>
+          <w:szCs w:val="24"/>
+          <w:lang w:val="ru-RU"/>
+        </w:rPr>
+        <w:t xml:space="preserve"> – </w:t>
+      </w:r>
+      <w:r>
+        <w:rPr>
+          <w:sz w:val="24"/>
+          <w:szCs w:val="24"/>
+          <w:lang w:val="en-US"/>
+        </w:rPr>
+        <w:t>load</w:t>
+      </w:r>
+      <w:r>
+        <w:rPr>
+          <w:sz w:val="24"/>
+          <w:szCs w:val="24"/>
+          <w:lang w:val="ru-RU"/>
+        </w:rPr>
+        <w:t xml:space="preserve"> </w:t>
       </w:r>
       <w:r>
         <w:rPr>
@@ -454,7 +518,15 @@
           <w:szCs w:val="24"/>
           <w:lang w:val="en-US"/>
         </w:rPr>
-        <w:t xml:space="preserve">save </w:t>
+        <w:t>save</w:t>
+      </w:r>
+      <w:r>
+        <w:rPr>
+          <w:sz w:val="24"/>
+          <w:szCs w:val="24"/>
+          <w:lang w:val="ru-RU"/>
+        </w:rPr>
+        <w:t xml:space="preserve"> </w:t>
       </w:r>
       <w:r>
         <w:rPr>
@@ -504,21 +576,51 @@
           <w:numId w:val="3"/>
         </w:numPr>
         <w:rPr>
-          <w:sz w:val="24"/>
-          <w:szCs w:val="24"/>
-          <w:lang w:val="en-US"/>
-        </w:rPr>
-      </w:pPr>
-      <w:r>
-        <w:rPr>
-          <w:sz w:val="24"/>
-          <w:szCs w:val="24"/>
-          <w:lang w:val="en-US"/>
-        </w:rPr>
-        <w:t xml:space="preserve">Unit testing </w:t>
-      </w:r>
-      <w:r>
-        <w:rPr>
+          <w:i/>
+          <w:sz w:val="24"/>
+          <w:szCs w:val="24"/>
+          <w:lang w:val="ru-RU"/>
+        </w:rPr>
+      </w:pPr>
+      <w:r>
+        <w:rPr>
+          <w:i/>
+          <w:sz w:val="24"/>
+          <w:szCs w:val="24"/>
+          <w:lang w:val="en-US"/>
+        </w:rPr>
+        <w:t>Unit</w:t>
+      </w:r>
+      <w:r>
+        <w:rPr>
+          <w:i/>
+          <w:sz w:val="24"/>
+          <w:szCs w:val="24"/>
+          <w:lang w:val="ru-RU"/>
+        </w:rPr>
+        <w:t xml:space="preserve"> </w:t>
+      </w:r>
+      <w:r>
+        <w:rPr>
+          <w:i/>
+          <w:sz w:val="24"/>
+          <w:szCs w:val="24"/>
+          <w:lang w:val="en-US"/>
+        </w:rPr>
+        <w:t>testing</w:t>
+      </w:r>
+      <w:r>
+        <w:rPr>
+          <w:i/>
+          <w:sz w:val="24"/>
+          <w:szCs w:val="24"/>
+          <w:lang w:val="ru-RU"/>
+        </w:rPr>
+        <w:t xml:space="preserve"> </w:t>
+      </w:r>
+      <w:r>
+        <w:rPr>
+          <w:i/>
           <w:sz w:val="24"/>
           <w:szCs w:val="24"/>
         </w:rPr>
@@ -526,19 +628,32 @@
       </w:r>
       <w:r>
         <w:rPr>
-          <w:sz w:val="24"/>
-          <w:szCs w:val="24"/>
-          <w:lang w:val="en-US"/>
-        </w:rPr>
-        <w:t xml:space="preserve">NUnit </w:t>
-      </w:r>
-      <w:r>
-        <w:rPr>
+          <w:i/>
+          <w:sz w:val="24"/>
+          <w:szCs w:val="24"/>
+          <w:lang w:val="en-US"/>
+        </w:rPr>
+        <w:t>NUnit</w:t>
+      </w:r>
+      <w:r>
+        <w:rPr>
+          <w:i/>
+          <w:sz w:val="24"/>
+          <w:szCs w:val="24"/>
+          <w:lang w:val="ru-RU"/>
+        </w:rPr>
+        <w:t xml:space="preserve"> </w:t>
+      </w:r>
+      <w:r>
+        <w:rPr>
+          <w:i/>
           <w:sz w:val="24"/>
           <w:szCs w:val="24"/>
         </w:rPr>
         <w:t>библиотека</w:t>
       </w:r>
+      <w:bookmarkStart w:id="0" w:name="_GoBack"/>
+      <w:bookmarkEnd w:id="0"/>
     </w:p>
     <w:p>
       <w:pPr>
@@ -551,7 +666,7 @@
           <w:i/>
           <w:sz w:val="24"/>
           <w:szCs w:val="24"/>
-          <w:lang w:val="en-US"/>
+          <w:lang w:val="ru-RU"/>
         </w:rPr>
       </w:pPr>
       <w:r>
@@ -569,7 +684,7 @@
           <w:i/>
           <w:sz w:val="24"/>
           <w:szCs w:val="24"/>
-          <w:lang w:val="en-US"/>
+          <w:lang w:val="ru-RU"/>
         </w:rPr>
       </w:pPr>
     </w:p>
@@ -594,7 +709,7 @@
           <w:i/>
           <w:sz w:val="24"/>
           <w:szCs w:val="24"/>
-          <w:lang w:val="en-US"/>
+          <w:lang w:val="ru-RU"/>
         </w:rPr>
         <w:t xml:space="preserve">: </w:t>
       </w:r>
@@ -613,7 +728,16 @@
           <w:szCs w:val="24"/>
           <w:lang w:val="en-US"/>
         </w:rPr>
-        <w:t xml:space="preserve">italic </w:t>
+        <w:t>italic</w:t>
+      </w:r>
+      <w:r>
+        <w:rPr>
+          <w:i/>
+          <w:sz w:val="24"/>
+          <w:szCs w:val="24"/>
+          <w:lang w:val="ru-RU"/>
+        </w:rPr>
+        <w:t xml:space="preserve"> </w:t>
       </w:r>
       <w:r>
         <w:rPr>
@@ -623,8 +747,6 @@
         </w:rPr>
         <w:t>ще бъдат евентуално добавени към реализацията на проекта в зависимост времето за изпълнение на основната задача</w:t>
       </w:r>
-      <w:bookmarkStart w:id="0" w:name="_GoBack"/>
-      <w:bookmarkEnd w:id="0"/>
     </w:p>
     <w:sectPr>
       <w:pgSz w:w="12240" w:h="15840"/>
@@ -1694,7 +1816,7 @@
 </file>
 
 <file path=customXml/itemProps1.xml><?xml version="1.0" encoding="utf-8"?>
-<ds:datastoreItem xmlns:ds="http://schemas.openxmlformats.org/officeDocument/2006/customXml" ds:itemID="{D4909AE7-8CE5-4944-AC66-71BEA0789CFC}">
+<ds:datastoreItem xmlns:ds="http://schemas.openxmlformats.org/officeDocument/2006/customXml" ds:itemID="{7DE09BAE-CC73-4CF0-966F-8939045AA69F}">
   <ds:schemaRefs>
     <ds:schemaRef ds:uri="http://schemas.openxmlformats.org/officeDocument/2006/bibliography"/>
   </ds:schemaRefs>

</xml_diff>

<commit_message>
Input/Output done! Fixed bug with multiple graph pages!
</commit_message>
<xml_diff>
--- a/Development list.docx
+++ b/Development list.docx
@@ -39,12 +39,16 @@
         <w:rPr>
           <w:sz w:val="24"/>
           <w:szCs w:val="24"/>
-        </w:rPr>
-      </w:pPr>
-      <w:r>
-        <w:rPr>
-          <w:sz w:val="24"/>
-          <w:szCs w:val="24"/>
+          <w:highlight w:val="yellow"/>
+        </w:rPr>
+      </w:pPr>
+      <w:bookmarkStart w:id="0" w:name="_GoBack"/>
+      <w:bookmarkEnd w:id="0"/>
+      <w:r>
+        <w:rPr>
+          <w:sz w:val="24"/>
+          <w:szCs w:val="24"/>
+          <w:highlight w:val="yellow"/>
         </w:rPr>
         <w:t>Реализация на работещ алгоритъм</w:t>
       </w:r>
@@ -59,12 +63,14 @@
         <w:rPr>
           <w:sz w:val="24"/>
           <w:szCs w:val="24"/>
-        </w:rPr>
-      </w:pPr>
-      <w:r>
-        <w:rPr>
-          <w:sz w:val="24"/>
-          <w:szCs w:val="24"/>
+          <w:highlight w:val="yellow"/>
+        </w:rPr>
+      </w:pPr>
+      <w:r>
+        <w:rPr>
+          <w:sz w:val="24"/>
+          <w:szCs w:val="24"/>
+          <w:highlight w:val="yellow"/>
         </w:rPr>
         <w:t>Реализация на визуализация и чертаене на графа</w:t>
       </w:r>
@@ -79,12 +85,14 @@
         <w:rPr>
           <w:sz w:val="24"/>
           <w:szCs w:val="24"/>
-        </w:rPr>
-      </w:pPr>
-      <w:r>
-        <w:rPr>
-          <w:sz w:val="24"/>
-          <w:szCs w:val="24"/>
+          <w:highlight w:val="yellow"/>
+        </w:rPr>
+      </w:pPr>
+      <w:r>
+        <w:rPr>
+          <w:sz w:val="24"/>
+          <w:szCs w:val="24"/>
+          <w:highlight w:val="yellow"/>
         </w:rPr>
         <w:t>Реализация на образуваща се матрица от графа</w:t>
       </w:r>
@@ -99,12 +107,14 @@
         <w:rPr>
           <w:sz w:val="24"/>
           <w:szCs w:val="24"/>
-        </w:rPr>
-      </w:pPr>
-      <w:r>
-        <w:rPr>
-          <w:sz w:val="24"/>
-          <w:szCs w:val="24"/>
+          <w:highlight w:val="yellow"/>
+        </w:rPr>
+      </w:pPr>
+      <w:r>
+        <w:rPr>
+          <w:sz w:val="24"/>
+          <w:szCs w:val="24"/>
+          <w:highlight w:val="yellow"/>
         </w:rPr>
         <w:t xml:space="preserve">Печатане на резултата в </w:t>
       </w:r>
@@ -112,6 +122,7 @@
         <w:rPr>
           <w:sz w:val="24"/>
           <w:szCs w:val="24"/>
+          <w:highlight w:val="yellow"/>
           <w:lang w:val="en-US"/>
         </w:rPr>
         <w:t>RichTextBox</w:t>
@@ -127,12 +138,14 @@
         <w:rPr>
           <w:sz w:val="24"/>
           <w:szCs w:val="24"/>
-        </w:rPr>
-      </w:pPr>
-      <w:r>
-        <w:rPr>
-          <w:sz w:val="24"/>
-          <w:szCs w:val="24"/>
+          <w:highlight w:val="yellow"/>
+        </w:rPr>
+      </w:pPr>
+      <w:r>
+        <w:rPr>
+          <w:sz w:val="24"/>
+          <w:szCs w:val="24"/>
+          <w:highlight w:val="yellow"/>
         </w:rPr>
         <w:t>Обработване на грешки</w:t>
       </w:r>
@@ -147,12 +160,14 @@
         <w:rPr>
           <w:sz w:val="24"/>
           <w:szCs w:val="24"/>
-        </w:rPr>
-      </w:pPr>
-      <w:r>
-        <w:rPr>
-          <w:sz w:val="24"/>
-          <w:szCs w:val="24"/>
+          <w:highlight w:val="yellow"/>
+        </w:rPr>
+      </w:pPr>
+      <w:r>
+        <w:rPr>
+          <w:sz w:val="24"/>
+          <w:szCs w:val="24"/>
+          <w:highlight w:val="yellow"/>
         </w:rPr>
         <w:t xml:space="preserve">Обхождане на крайни случаи, които могат да доведат до </w:t>
       </w:r>
@@ -160,6 +175,7 @@
         <w:rPr>
           <w:sz w:val="24"/>
           <w:szCs w:val="24"/>
+          <w:highlight w:val="yellow"/>
           <w:lang w:val="ru-RU"/>
         </w:rPr>
         <w:t>“</w:t>
@@ -168,6 +184,7 @@
         <w:rPr>
           <w:sz w:val="24"/>
           <w:szCs w:val="24"/>
+          <w:highlight w:val="yellow"/>
         </w:rPr>
         <w:t>счупване</w:t>
       </w:r>
@@ -175,6 +192,7 @@
         <w:rPr>
           <w:sz w:val="24"/>
           <w:szCs w:val="24"/>
+          <w:highlight w:val="yellow"/>
           <w:lang w:val="ru-RU"/>
         </w:rPr>
         <w:t>”</w:t>
@@ -183,6 +201,7 @@
         <w:rPr>
           <w:sz w:val="24"/>
           <w:szCs w:val="24"/>
+          <w:highlight w:val="yellow"/>
         </w:rPr>
         <w:t xml:space="preserve"> на приложението</w:t>
       </w:r>
@@ -364,13 +383,15 @@
         <w:rPr>
           <w:sz w:val="24"/>
           <w:szCs w:val="24"/>
-          <w:lang w:val="ru-RU"/>
-        </w:rPr>
-      </w:pPr>
-      <w:r>
-        <w:rPr>
-          <w:sz w:val="24"/>
-          <w:szCs w:val="24"/>
+          <w:highlight w:val="yellow"/>
+          <w:lang w:val="ru-RU"/>
+        </w:rPr>
+      </w:pPr>
+      <w:r>
+        <w:rPr>
+          <w:sz w:val="24"/>
+          <w:szCs w:val="24"/>
+          <w:highlight w:val="yellow"/>
         </w:rPr>
         <w:t xml:space="preserve">User friendly визуализация работата на алгоритъма </w:t>
       </w:r>
@@ -378,6 +399,7 @@
         <w:rPr>
           <w:sz w:val="24"/>
           <w:szCs w:val="24"/>
+          <w:highlight w:val="yellow"/>
           <w:lang w:val="ru-RU"/>
         </w:rPr>
         <w:t>(</w:t>
@@ -386,6 +408,7 @@
         <w:rPr>
           <w:sz w:val="24"/>
           <w:szCs w:val="24"/>
+          <w:highlight w:val="yellow"/>
         </w:rPr>
         <w:t>евентуално паралелно изпълнение или постъпково</w:t>
       </w:r>
@@ -393,6 +416,7 @@
         <w:rPr>
           <w:sz w:val="24"/>
           <w:szCs w:val="24"/>
+          <w:highlight w:val="yellow"/>
           <w:lang w:val="ru-RU"/>
         </w:rPr>
         <w:t>)</w:t>
@@ -408,13 +432,15 @@
         <w:rPr>
           <w:sz w:val="24"/>
           <w:szCs w:val="24"/>
-          <w:lang w:val="ru-RU"/>
-        </w:rPr>
-      </w:pPr>
-      <w:r>
-        <w:rPr>
-          <w:sz w:val="24"/>
-          <w:szCs w:val="24"/>
+          <w:highlight w:val="yellow"/>
+          <w:lang w:val="ru-RU"/>
+        </w:rPr>
+      </w:pPr>
+      <w:r>
+        <w:rPr>
+          <w:sz w:val="24"/>
+          <w:szCs w:val="24"/>
+          <w:highlight w:val="yellow"/>
         </w:rPr>
         <w:t xml:space="preserve">Реализация на </w:t>
       </w:r>
@@ -422,6 +448,7 @@
         <w:rPr>
           <w:sz w:val="24"/>
           <w:szCs w:val="24"/>
+          <w:highlight w:val="yellow"/>
           <w:lang w:val="en-US"/>
         </w:rPr>
         <w:t>input</w:t>
@@ -430,6 +457,7 @@
         <w:rPr>
           <w:sz w:val="24"/>
           <w:szCs w:val="24"/>
+          <w:highlight w:val="yellow"/>
           <w:lang w:val="ru-RU"/>
         </w:rPr>
         <w:t>/</w:t>
@@ -438,6 +466,7 @@
         <w:rPr>
           <w:sz w:val="24"/>
           <w:szCs w:val="24"/>
+          <w:highlight w:val="yellow"/>
           <w:lang w:val="en-US"/>
         </w:rPr>
         <w:t>output</w:t>
@@ -446,6 +475,7 @@
         <w:rPr>
           <w:sz w:val="24"/>
           <w:szCs w:val="24"/>
+          <w:highlight w:val="yellow"/>
           <w:lang w:val="ru-RU"/>
         </w:rPr>
         <w:t xml:space="preserve"> </w:t>
@@ -454,6 +484,7 @@
         <w:rPr>
           <w:sz w:val="24"/>
           <w:szCs w:val="24"/>
+          <w:highlight w:val="yellow"/>
         </w:rPr>
         <w:t xml:space="preserve">чрез използването на готова библиотека </w:t>
       </w:r>
@@ -461,6 +492,7 @@
         <w:rPr>
           <w:sz w:val="24"/>
           <w:szCs w:val="24"/>
+          <w:highlight w:val="yellow"/>
           <w:lang w:val="en-US"/>
         </w:rPr>
         <w:t>JSON</w:t>
@@ -469,6 +501,7 @@
         <w:rPr>
           <w:sz w:val="24"/>
           <w:szCs w:val="24"/>
+          <w:highlight w:val="yellow"/>
           <w:lang w:val="ru-RU"/>
         </w:rPr>
         <w:t>.</w:t>
@@ -477,6 +510,7 @@
         <w:rPr>
           <w:sz w:val="24"/>
           <w:szCs w:val="24"/>
+          <w:highlight w:val="yellow"/>
           <w:lang w:val="en-US"/>
         </w:rPr>
         <w:t>NET</w:t>
@@ -485,6 +519,7 @@
         <w:rPr>
           <w:sz w:val="24"/>
           <w:szCs w:val="24"/>
+          <w:highlight w:val="yellow"/>
           <w:lang w:val="ru-RU"/>
         </w:rPr>
         <w:t xml:space="preserve"> – </w:t>
@@ -493,6 +528,7 @@
         <w:rPr>
           <w:sz w:val="24"/>
           <w:szCs w:val="24"/>
+          <w:highlight w:val="yellow"/>
           <w:lang w:val="en-US"/>
         </w:rPr>
         <w:t>load</w:t>
@@ -501,6 +537,7 @@
         <w:rPr>
           <w:sz w:val="24"/>
           <w:szCs w:val="24"/>
+          <w:highlight w:val="yellow"/>
           <w:lang w:val="ru-RU"/>
         </w:rPr>
         <w:t xml:space="preserve"> </w:t>
@@ -509,6 +546,7 @@
         <w:rPr>
           <w:sz w:val="24"/>
           <w:szCs w:val="24"/>
+          <w:highlight w:val="yellow"/>
         </w:rPr>
         <w:t xml:space="preserve">и </w:t>
       </w:r>
@@ -516,6 +554,7 @@
         <w:rPr>
           <w:sz w:val="24"/>
           <w:szCs w:val="24"/>
+          <w:highlight w:val="yellow"/>
           <w:lang w:val="en-US"/>
         </w:rPr>
         <w:t>save</w:t>
@@ -524,6 +563,7 @@
         <w:rPr>
           <w:sz w:val="24"/>
           <w:szCs w:val="24"/>
+          <w:highlight w:val="yellow"/>
           <w:lang w:val="ru-RU"/>
         </w:rPr>
         <w:t xml:space="preserve"> </w:t>
@@ -532,6 +572,7 @@
         <w:rPr>
           <w:sz w:val="24"/>
           <w:szCs w:val="24"/>
+          <w:highlight w:val="yellow"/>
         </w:rPr>
         <w:t>на получения граф и резултат от алгоритъма</w:t>
       </w:r>
@@ -652,8 +693,6 @@
         </w:rPr>
         <w:t>библиотека</w:t>
       </w:r>
-      <w:bookmarkStart w:id="0" w:name="_GoBack"/>
-      <w:bookmarkEnd w:id="0"/>
     </w:p>
     <w:p>
       <w:pPr>
@@ -746,6 +785,224 @@
           <w:szCs w:val="24"/>
         </w:rPr>
         <w:t>ще бъдат евентуално добавени към реализацията на проекта в зависимост времето за изпълнение на основната задача</w:t>
+      </w:r>
+    </w:p>
+    <w:p>
+      <w:pPr>
+        <w:rPr>
+          <w:sz w:val="24"/>
+          <w:szCs w:val="24"/>
+          <w:lang w:val="ru-RU"/>
+        </w:rPr>
+      </w:pPr>
+      <w:r>
+        <w:rPr>
+          <w:sz w:val="24"/>
+          <w:szCs w:val="24"/>
+        </w:rPr>
+        <w:t>Предаване на финален етап на проекта</w:t>
+      </w:r>
+      <w:r>
+        <w:rPr>
+          <w:sz w:val="24"/>
+          <w:szCs w:val="24"/>
+          <w:lang w:val="ru-RU"/>
+        </w:rPr>
+        <w:t>:</w:t>
+      </w:r>
+    </w:p>
+    <w:p>
+      <w:pPr>
+        <w:rPr>
+          <w:i/>
+          <w:sz w:val="24"/>
+          <w:szCs w:val="24"/>
+          <w:lang w:val="en-US"/>
+        </w:rPr>
+      </w:pPr>
+      <w:r>
+        <w:rPr>
+          <w:i/>
+          <w:sz w:val="24"/>
+          <w:szCs w:val="24"/>
+        </w:rPr>
+        <w:t>Извършена работа до момента</w:t>
+      </w:r>
+      <w:r>
+        <w:rPr>
+          <w:i/>
+          <w:sz w:val="24"/>
+          <w:szCs w:val="24"/>
+          <w:lang w:val="en-US"/>
+        </w:rPr>
+        <w:t>:</w:t>
+      </w:r>
+    </w:p>
+    <w:p>
+      <w:pPr>
+        <w:pStyle w:val="ListParagraph"/>
+        <w:numPr>
+          <w:ilvl w:val="0"/>
+          <w:numId w:val="3"/>
+        </w:numPr>
+        <w:rPr>
+          <w:i/>
+          <w:sz w:val="24"/>
+          <w:szCs w:val="24"/>
+          <w:lang w:val="ru-RU"/>
+        </w:rPr>
+      </w:pPr>
+      <w:r>
+        <w:rPr>
+          <w:sz w:val="24"/>
+          <w:szCs w:val="24"/>
+        </w:rPr>
+        <w:t xml:space="preserve">User friendly визуализация работата на алгоритъма </w:t>
+      </w:r>
+      <w:r>
+        <w:rPr>
+          <w:sz w:val="24"/>
+          <w:szCs w:val="24"/>
+        </w:rPr>
+        <w:t>– постъпково изпълнение</w:t>
+      </w:r>
+    </w:p>
+    <w:p>
+      <w:pPr>
+        <w:pStyle w:val="ListParagraph"/>
+        <w:numPr>
+          <w:ilvl w:val="0"/>
+          <w:numId w:val="3"/>
+        </w:numPr>
+        <w:rPr>
+          <w:sz w:val="24"/>
+          <w:szCs w:val="24"/>
+          <w:lang w:val="ru-RU"/>
+        </w:rPr>
+      </w:pPr>
+      <w:r>
+        <w:rPr>
+          <w:sz w:val="24"/>
+          <w:szCs w:val="24"/>
+        </w:rPr>
+        <w:t xml:space="preserve">Реализация на </w:t>
+      </w:r>
+      <w:r>
+        <w:rPr>
+          <w:sz w:val="24"/>
+          <w:szCs w:val="24"/>
+          <w:lang w:val="en-US"/>
+        </w:rPr>
+        <w:t>input</w:t>
+      </w:r>
+      <w:r>
+        <w:rPr>
+          <w:sz w:val="24"/>
+          <w:szCs w:val="24"/>
+          <w:lang w:val="ru-RU"/>
+        </w:rPr>
+        <w:t>/</w:t>
+      </w:r>
+      <w:r>
+        <w:rPr>
+          <w:sz w:val="24"/>
+          <w:szCs w:val="24"/>
+          <w:lang w:val="en-US"/>
+        </w:rPr>
+        <w:t>output</w:t>
+      </w:r>
+      <w:r>
+        <w:rPr>
+          <w:sz w:val="24"/>
+          <w:szCs w:val="24"/>
+          <w:lang w:val="ru-RU"/>
+        </w:rPr>
+        <w:t xml:space="preserve"> </w:t>
+      </w:r>
+      <w:r>
+        <w:rPr>
+          <w:sz w:val="24"/>
+          <w:szCs w:val="24"/>
+        </w:rPr>
+        <w:t xml:space="preserve">чрез използването на готова библиотека </w:t>
+      </w:r>
+      <w:r>
+        <w:rPr>
+          <w:sz w:val="24"/>
+          <w:szCs w:val="24"/>
+          <w:lang w:val="en-US"/>
+        </w:rPr>
+        <w:t>JSON</w:t>
+      </w:r>
+      <w:r>
+        <w:rPr>
+          <w:sz w:val="24"/>
+          <w:szCs w:val="24"/>
+          <w:lang w:val="ru-RU"/>
+        </w:rPr>
+        <w:t>.</w:t>
+      </w:r>
+      <w:r>
+        <w:rPr>
+          <w:sz w:val="24"/>
+          <w:szCs w:val="24"/>
+          <w:lang w:val="en-US"/>
+        </w:rPr>
+        <w:t>NET</w:t>
+      </w:r>
+      <w:r>
+        <w:rPr>
+          <w:sz w:val="24"/>
+          <w:szCs w:val="24"/>
+          <w:lang w:val="ru-RU"/>
+        </w:rPr>
+        <w:t xml:space="preserve"> – </w:t>
+      </w:r>
+      <w:r>
+        <w:rPr>
+          <w:sz w:val="24"/>
+          <w:szCs w:val="24"/>
+          <w:lang w:val="en-US"/>
+        </w:rPr>
+        <w:t>load</w:t>
+      </w:r>
+      <w:r>
+        <w:rPr>
+          <w:sz w:val="24"/>
+          <w:szCs w:val="24"/>
+          <w:lang w:val="ru-RU"/>
+        </w:rPr>
+        <w:t xml:space="preserve"> </w:t>
+      </w:r>
+      <w:r>
+        <w:rPr>
+          <w:sz w:val="24"/>
+          <w:szCs w:val="24"/>
+        </w:rPr>
+        <w:t xml:space="preserve">и </w:t>
+      </w:r>
+      <w:r>
+        <w:rPr>
+          <w:sz w:val="24"/>
+          <w:szCs w:val="24"/>
+          <w:lang w:val="en-US"/>
+        </w:rPr>
+        <w:t>save</w:t>
+      </w:r>
+      <w:r>
+        <w:rPr>
+          <w:sz w:val="24"/>
+          <w:szCs w:val="24"/>
+          <w:lang w:val="ru-RU"/>
+        </w:rPr>
+        <w:t xml:space="preserve"> </w:t>
+      </w:r>
+      <w:r>
+        <w:rPr>
+          <w:sz w:val="24"/>
+          <w:szCs w:val="24"/>
+        </w:rPr>
+        <w:t>на получения граф и резултат от алгоритъма</w:t>
       </w:r>
     </w:p>
     <w:sectPr>
@@ -1504,6 +1761,7 @@
   <w:style w:type="paragraph" w:default="1" w:styleId="Normal">
     <w:name w:val="Normal"/>
     <w:qFormat/>
+    <w:rsid w:val="00FD716D"/>
     <w:rPr>
       <w:noProof/>
       <w:lang w:val="bg-BG"/>
@@ -1816,7 +2074,7 @@
 </file>
 
 <file path=customXml/itemProps1.xml><?xml version="1.0" encoding="utf-8"?>
-<ds:datastoreItem xmlns:ds="http://schemas.openxmlformats.org/officeDocument/2006/customXml" ds:itemID="{7DE09BAE-CC73-4CF0-966F-8939045AA69F}">
+<ds:datastoreItem xmlns:ds="http://schemas.openxmlformats.org/officeDocument/2006/customXml" ds:itemID="{570B6DFA-6262-437A-85D5-5B3C929789EC}">
   <ds:schemaRefs>
     <ds:schemaRef ds:uri="http://schemas.openxmlformats.org/officeDocument/2006/bibliography"/>
   </ds:schemaRefs>

</xml_diff>